<commit_message>
Modification du fichier des spécifications externes.
</commit_message>
<xml_diff>
--- a/C1 - Développement/Spécification/Spécification-externes.docx
+++ b/C1 - Développement/Spécification/Spécification-externes.docx
@@ -19,7 +19,7 @@
         </w:rPr>
         <w:t xml:space="preserve">BUT Informatique</w:t>
         <w:br w:type="textWrapping"/>
-        <w:t xml:space="preserve">Année 2022-2023, Semestre 3</w:t>
+        <w:t xml:space="preserve">Année 2022-2023, Semestre 4 </w:t>
       </w:r>
       <w:r>
         <w:drawing>
@@ -34,12 +34,12 @@
             <wp:extent cx="1254661" cy="1826963"/>
             <wp:effectExtent b="0" l="0" r="0" t="0"/>
             <wp:wrapNone/>
-            <wp:docPr id="3" name="image3.jpg"/>
+            <wp:docPr id="2" name="image1.jpg"/>
             <a:graphic>
               <a:graphicData uri="http://schemas.openxmlformats.org/drawingml/2006/picture">
                 <pic:pic>
                   <pic:nvPicPr>
-                    <pic:cNvPr id="0" name="image3.jpg"/>
+                    <pic:cNvPr id="0" name="image1.jpg"/>
                     <pic:cNvPicPr preferRelativeResize="0"/>
                   </pic:nvPicPr>
                   <pic:blipFill>
@@ -431,7 +431,7 @@
           <w:szCs w:val="48"/>
           <w:rtl w:val="0"/>
         </w:rPr>
-        <w:t xml:space="preserve">Otalp</w:t>
+        <w:t xml:space="preserve">Jdsel</w:t>
       </w:r>
       <w:r>
         <w:rPr>
@@ -546,156 +546,110 @@
     </w:p>
     <w:p>
       <w:pPr>
+        <w:pStyle w:val="Heading1"/>
+        <w:rPr>
+          <w:color w:val="0000ff"/>
+        </w:rPr>
+      </w:pPr>
+      <w:bookmarkStart w:colFirst="0" w:colLast="0" w:name="_kz0slfx181xg" w:id="0"/>
+      <w:bookmarkEnd w:id="0"/>
+      <w:r>
+        <w:rPr>
+          <w:rtl w:val="0"/>
+        </w:rPr>
+        <w:t xml:space="preserve">Pitch application :</w:t>
+      </w:r>
+      <w:r>
+        <w:rPr>
+          <w:rtl w:val="0"/>
+        </w:rPr>
+      </w:r>
+    </w:p>
+    <w:p>
+      <w:pPr>
+        <w:jc w:val="both"/>
+        <w:rPr/>
+      </w:pPr>
+      <w:r>
+        <w:rPr>
+          <w:rtl w:val="0"/>
+        </w:rPr>
+        <w:t xml:space="preserve">Jdsel est une application web de jeux de société avec un système de discussion écrite intégré. Ce dernier permet donc de jouer à des jeux en ligne avec ses amis et de discuter en même temps avec ces derniers. Une vaste majorité des jeux proposés par Jdsel sont des jeux de plateau ou des jeux de cartes. L’application possède un système d’ami qui permet de pouvoir retrouver facilement ses partenaires de jeux ou des connaissances rencontrées autrement. L’application permettra de personnaliser l’interface de jeu grâce à une boutique et une monnaie virtuelle que l’on peut gagner en jouant à des jeux.</w:t>
+      </w:r>
+    </w:p>
+    <w:p>
+      <w:pPr>
+        <w:jc w:val="both"/>
+        <w:rPr/>
+      </w:pPr>
+      <w:r>
+        <w:rPr>
+          <w:rtl w:val="0"/>
+        </w:rPr>
+      </w:r>
+    </w:p>
+    <w:p>
+      <w:pPr>
+        <w:pStyle w:val="Heading1"/>
+        <w:rPr/>
+      </w:pPr>
+      <w:bookmarkStart w:colFirst="0" w:colLast="0" w:name="_ewukfleu0lho" w:id="1"/>
+      <w:bookmarkEnd w:id="1"/>
+      <w:r>
+        <w:rPr>
+          <w:rtl w:val="0"/>
+        </w:rPr>
+        <w:t xml:space="preserve">Problème algorithmique :</w:t>
+      </w:r>
+    </w:p>
+    <w:p>
+      <w:pPr>
+        <w:pStyle w:val="Heading2"/>
+        <w:rPr/>
+      </w:pPr>
+      <w:bookmarkStart w:colFirst="0" w:colLast="0" w:name="_4fl1v6439jfk" w:id="2"/>
+      <w:bookmarkEnd w:id="2"/>
+      <w:r>
+        <w:rPr>
+          <w:rtl w:val="0"/>
+        </w:rPr>
+        <w:t xml:space="preserve">Pitch :</w:t>
+      </w:r>
+    </w:p>
+    <w:p>
+      <w:pPr>
         <w:ind w:left="0" w:firstLine="0"/>
-        <w:rPr>
-          <w:color w:val="0000ff"/>
-        </w:rPr>
-      </w:pPr>
-      <w:r>
-        <w:rPr>
-          <w:color w:val="0000ff"/>
-          <w:rtl w:val="0"/>
-        </w:rPr>
-        <w:t xml:space="preserve">Pitch application :</w:t>
-      </w:r>
-    </w:p>
-    <w:p>
-      <w:pPr>
+        <w:rPr/>
+      </w:pPr>
+      <w:r>
+        <w:rPr>
+          <w:rtl w:val="0"/>
+        </w:rPr>
+        <w:t xml:space="preserve">Créer un Robot qui </w:t>
+      </w:r>
+      <w:r>
+        <w:rPr>
+          <w:rtl w:val="0"/>
+        </w:rPr>
+        <w:t xml:space="preserve">affronterait</w:t>
+      </w:r>
+      <w:r>
+        <w:rPr>
+          <w:rtl w:val="0"/>
+        </w:rPr>
+        <w:t xml:space="preserve"> un joueur humain au jeu du Memory. Le bot a plusieurs niveaux de difficulté (Facile, Moyen et Difficile) selon le choix du joueur. Le joueur peut donner un nom au robot en question. Le comportement du robot diffère en fonction de la difficulté choisie. Plus on monte en difficulté, plus le robot doit être difficile à vaincre.</w:t>
+      </w:r>
+    </w:p>
+    <w:p>
+      <w:pPr>
+        <w:pStyle w:val="Heading2"/>
         <w:ind w:left="0" w:firstLine="0"/>
-        <w:rPr>
-          <w:color w:val="0000ff"/>
-        </w:rPr>
-      </w:pPr>
-      <w:r>
-        <w:rPr>
-          <w:rtl w:val="0"/>
-        </w:rPr>
-      </w:r>
-    </w:p>
-    <w:p>
-      <w:pPr>
-        <w:jc w:val="both"/>
-        <w:rPr>
-          <w:color w:val="0000ff"/>
-        </w:rPr>
-      </w:pPr>
-      <w:r>
-        <w:rPr>
-          <w:rtl w:val="0"/>
-        </w:rPr>
-        <w:t xml:space="preserve">Otalp est une application web de jeux de société avec un système de discussion écrite intégré. Ce dernier permet donc de jouer à des jeux en ligne avec ses amis et de discuter en même temps avec ces derniers. Une vaste majorité des jeux proposés par Otalp sont des jeux de plateau ou des jeux de cartes. L’application possède un système d’ami qui permet de pouvoir retrouver facilement ses partenaires de jeux ou des connaissances rencontrées autrement. L’application permettra de personnaliser l’interface de jeu grâce à une boutique et une monnaie virtuelle que l’on peut gagner en jouant à des jeux.</w:t>
-      </w:r>
-      <w:r>
-        <w:rPr>
-          <w:rtl w:val="0"/>
-        </w:rPr>
-      </w:r>
-    </w:p>
-    <w:p>
-      <w:pPr>
-        <w:ind w:left="0" w:firstLine="0"/>
-        <w:rPr/>
-      </w:pPr>
-      <w:r>
-        <w:rPr>
-          <w:rtl w:val="0"/>
-        </w:rPr>
-      </w:r>
-    </w:p>
-    <w:p>
-      <w:pPr>
-        <w:ind w:left="0" w:firstLine="0"/>
-        <w:rPr/>
-      </w:pPr>
-      <w:r>
-        <w:rPr>
-          <w:rtl w:val="0"/>
-        </w:rPr>
-      </w:r>
-    </w:p>
-    <w:p>
-      <w:pPr>
-        <w:ind w:left="0" w:firstLine="0"/>
-        <w:rPr>
-          <w:color w:val="0000ff"/>
-        </w:rPr>
-      </w:pPr>
-      <w:r>
-        <w:rPr>
-          <w:color w:val="0000ff"/>
-          <w:rtl w:val="0"/>
-        </w:rPr>
-        <w:t xml:space="preserve">Problème algorithmique :</w:t>
-      </w:r>
-    </w:p>
-    <w:p>
-      <w:pPr>
-        <w:ind w:left="0" w:firstLine="0"/>
-        <w:rPr>
-          <w:color w:val="0000ff"/>
-        </w:rPr>
-      </w:pPr>
-      <w:r>
-        <w:rPr>
-          <w:color w:val="0000ff"/>
-          <w:rtl w:val="0"/>
-        </w:rPr>
-        <w:tab/>
-        <w:t xml:space="preserve">Pitch :</w:t>
-      </w:r>
-    </w:p>
-    <w:p>
-      <w:pPr>
-        <w:ind w:left="0" w:firstLine="720"/>
-        <w:rPr/>
-      </w:pPr>
-      <w:r>
-        <w:rPr>
-          <w:color w:val="0000ff"/>
-          <w:rtl w:val="0"/>
-        </w:rPr>
-        <w:tab/>
-      </w:r>
-      <w:r>
-        <w:rPr>
-          <w:rtl w:val="0"/>
-        </w:rPr>
-        <w:t xml:space="preserve">Créer un “bot” contre lequel le joueur pourrait jouer au “Memory”, le bot a plusieurs niveaux de difficulté (facile-&gt;normal-&gt;difficile) selon le choix du joueur. Le joueur peut donner un nom au </w:t>
-      </w:r>
-      <w:r>
-        <w:rPr>
-          <w:rtl w:val="0"/>
-        </w:rPr>
-        <w:t xml:space="preserve">bot</w:t>
-      </w:r>
-      <w:r>
-        <w:rPr>
-          <w:rtl w:val="0"/>
-        </w:rPr>
-        <w:t xml:space="preserve"> adverse.</w:t>
-      </w:r>
-    </w:p>
-    <w:p>
-      <w:pPr>
-        <w:ind w:left="0" w:firstLine="720"/>
-        <w:rPr/>
-      </w:pPr>
-      <w:r>
-        <w:rPr>
-          <w:rtl w:val="0"/>
-        </w:rPr>
-      </w:r>
-    </w:p>
-    <w:p>
-      <w:pPr>
-        <w:ind w:left="0" w:firstLine="720"/>
-        <w:rPr>
-          <w:color w:val="0000ff"/>
-        </w:rPr>
-      </w:pPr>
-      <w:r>
-        <w:rPr>
-          <w:color w:val="0000ff"/>
+        <w:rPr/>
+      </w:pPr>
+      <w:bookmarkStart w:colFirst="0" w:colLast="0" w:name="_oyx82y3rsx83" w:id="3"/>
+      <w:bookmarkEnd w:id="3"/>
+      <w:r>
+        <w:rPr>
           <w:rtl w:val="0"/>
         </w:rPr>
         <w:t xml:space="preserve">Fichiers de données brutes d’entrées :</w:t>
@@ -705,9 +659,9 @@
       <w:pPr>
         <w:numPr>
           <w:ilvl w:val="0"/>
-          <w:numId w:val="1"/>
+          <w:numId w:val="3"/>
         </w:numPr>
-        <w:ind w:left="1440" w:hanging="360"/>
+        <w:ind w:left="720" w:hanging="360"/>
         <w:rPr>
           <w:u w:val="none"/>
         </w:rPr>
@@ -723,9 +677,9 @@
       <w:pPr>
         <w:numPr>
           <w:ilvl w:val="0"/>
-          <w:numId w:val="1"/>
+          <w:numId w:val="3"/>
         </w:numPr>
-        <w:ind w:left="1440" w:hanging="360"/>
+        <w:ind w:left="720" w:hanging="360"/>
         <w:rPr>
           <w:u w:val="none"/>
         </w:rPr>
@@ -752,20 +706,20 @@
           <wp:anchor allowOverlap="1" behindDoc="1" distB="114300" distT="114300" distL="114300" distR="114300" hidden="0" layoutInCell="1" locked="0" relativeHeight="0" simplePos="0">
             <wp:simplePos x="0" y="0"/>
             <wp:positionH relativeFrom="column">
-              <wp:posOffset>3019425</wp:posOffset>
+              <wp:posOffset>1293975</wp:posOffset>
             </wp:positionH>
             <wp:positionV relativeFrom="paragraph">
-              <wp:posOffset>255144</wp:posOffset>
+              <wp:posOffset>156163</wp:posOffset>
             </wp:positionV>
             <wp:extent cx="3143250" cy="3065318"/>
             <wp:effectExtent b="0" l="0" r="0" t="0"/>
             <wp:wrapNone/>
-            <wp:docPr id="2" name="image1.png"/>
+            <wp:docPr id="1" name="image2.png"/>
             <a:graphic>
               <a:graphicData uri="http://schemas.openxmlformats.org/drawingml/2006/picture">
                 <pic:pic>
                   <pic:nvPicPr>
-                    <pic:cNvPr id="0" name="image1.png"/>
+                    <pic:cNvPr id="0" name="image2.png"/>
                     <pic:cNvPicPr preferRelativeResize="0"/>
                   </pic:nvPicPr>
                   <pic:blipFill>
@@ -789,48 +743,6 @@
           </wp:anchor>
         </w:drawing>
       </w:r>
-      <w:r>
-        <w:drawing>
-          <wp:anchor allowOverlap="1" behindDoc="1" distB="114300" distT="114300" distL="114300" distR="114300" hidden="0" layoutInCell="1" locked="0" relativeHeight="0" simplePos="0">
-            <wp:simplePos x="0" y="0"/>
-            <wp:positionH relativeFrom="column">
-              <wp:posOffset>-742949</wp:posOffset>
-            </wp:positionH>
-            <wp:positionV relativeFrom="paragraph">
-              <wp:posOffset>205787</wp:posOffset>
-            </wp:positionV>
-            <wp:extent cx="3138488" cy="3111478"/>
-            <wp:effectExtent b="0" l="0" r="0" t="0"/>
-            <wp:wrapNone/>
-            <wp:docPr id="1" name="image2.png"/>
-            <a:graphic>
-              <a:graphicData uri="http://schemas.openxmlformats.org/drawingml/2006/picture">
-                <pic:pic>
-                  <pic:nvPicPr>
-                    <pic:cNvPr id="0" name="image2.png"/>
-                    <pic:cNvPicPr preferRelativeResize="0"/>
-                  </pic:nvPicPr>
-                  <pic:blipFill>
-                    <a:blip r:embed="rId8"/>
-                    <a:srcRect b="0" l="0" r="0" t="0"/>
-                    <a:stretch>
-                      <a:fillRect/>
-                    </a:stretch>
-                  </pic:blipFill>
-                  <pic:spPr>
-                    <a:xfrm>
-                      <a:off x="0" y="0"/>
-                      <a:ext cx="3138488" cy="3111478"/>
-                    </a:xfrm>
-                    <a:prstGeom prst="rect"/>
-                    <a:ln/>
-                  </pic:spPr>
-                </pic:pic>
-              </a:graphicData>
-            </a:graphic>
-          </wp:anchor>
-        </w:drawing>
-      </w:r>
     </w:p>
     <w:p>
       <w:pPr>
@@ -1021,6 +933,113 @@
     </w:p>
     <w:p>
       <w:pPr>
+        <w:pStyle w:val="Heading2"/>
+        <w:ind w:left="0" w:firstLine="0"/>
+        <w:rPr/>
+      </w:pPr>
+      <w:bookmarkStart w:colFirst="0" w:colLast="0" w:name="_s0e46nr3av4f" w:id="4"/>
+      <w:bookmarkEnd w:id="4"/>
+      <w:r>
+        <w:rPr>
+          <w:rtl w:val="0"/>
+        </w:rPr>
+      </w:r>
+    </w:p>
+    <w:p>
+      <w:pPr>
+        <w:pStyle w:val="Heading2"/>
+        <w:ind w:left="0" w:firstLine="0"/>
+        <w:rPr/>
+      </w:pPr>
+      <w:bookmarkStart w:colFirst="0" w:colLast="0" w:name="_xop41lpc5v7c" w:id="5"/>
+      <w:bookmarkEnd w:id="5"/>
+      <w:r>
+        <w:rPr>
+          <w:rtl w:val="0"/>
+        </w:rPr>
+        <w:t xml:space="preserve">Les différents niveaux de difficulté du robot</w:t>
+      </w:r>
+    </w:p>
+    <w:p>
+      <w:pPr>
+        <w:rPr/>
+      </w:pPr>
+      <w:r>
+        <w:rPr>
+          <w:rtl w:val="0"/>
+        </w:rPr>
+        <w:t xml:space="preserve">Un robot possède trois caractéristiques,</w:t>
+      </w:r>
+    </w:p>
+    <w:p>
+      <w:pPr>
+        <w:numPr>
+          <w:ilvl w:val="0"/>
+          <w:numId w:val="1"/>
+        </w:numPr>
+        <w:ind w:left="720" w:hanging="360"/>
+        <w:rPr>
+          <w:u w:val="none"/>
+        </w:rPr>
+      </w:pPr>
+      <w:r>
+        <w:rPr>
+          <w:rtl w:val="0"/>
+        </w:rPr>
+        <w:t xml:space="preserve">Sa capacité mémoire : Cette valeur correspond au nombre de cartes maximum que le robot peut retenir en mémoire.</w:t>
+      </w:r>
+    </w:p>
+    <w:p>
+      <w:pPr>
+        <w:numPr>
+          <w:ilvl w:val="0"/>
+          <w:numId w:val="1"/>
+        </w:numPr>
+        <w:ind w:left="720" w:hanging="360"/>
+        <w:rPr>
+          <w:u w:val="none"/>
+        </w:rPr>
+      </w:pPr>
+      <w:r>
+        <w:rPr>
+          <w:rtl w:val="0"/>
+        </w:rPr>
+        <w:t xml:space="preserve">Sa probabilité d’oubli : Valeur allant de 0 à 1, elle correspond à la probabilité qu’un robot a de perdre en mémoire, des cartes au hasard qu’il a retenu au cours de la partie. Plus la valeur se rapproche de 1, plus il y a une chance d’oubli.</w:t>
+      </w:r>
+    </w:p>
+    <w:p>
+      <w:pPr>
+        <w:numPr>
+          <w:ilvl w:val="0"/>
+          <w:numId w:val="1"/>
+        </w:numPr>
+        <w:ind w:left="720" w:hanging="360"/>
+        <w:rPr>
+          <w:u w:val="none"/>
+        </w:rPr>
+      </w:pPr>
+      <w:r>
+        <w:rPr>
+          <w:rtl w:val="0"/>
+        </w:rPr>
+        <w:t xml:space="preserve">Sa stratégie : Sa stratégie représente la façon qu’a le robot de jouer.</w:t>
+      </w:r>
+    </w:p>
+    <w:p>
+      <w:pPr>
+        <w:ind w:left="0" w:firstLine="0"/>
+        <w:rPr/>
+      </w:pPr>
+      <w:r>
+        <w:rPr>
+          <w:rtl w:val="0"/>
+        </w:rPr>
+        <w:tab/>
+        <w:t xml:space="preserve">Ces caractéristiques varient en fonction de la difficulté du robot.</w:t>
+      </w:r>
+    </w:p>
+    <w:p>
+      <w:pPr>
         <w:ind w:left="1440" w:firstLine="0"/>
         <w:rPr/>
       </w:pPr>
@@ -1032,24 +1051,16 @@
     </w:p>
     <w:p>
       <w:pPr>
-        <w:ind w:left="1440" w:firstLine="0"/>
-        <w:rPr/>
-      </w:pPr>
-      <w:r>
-        <w:rPr>
-          <w:rtl w:val="0"/>
-        </w:rPr>
-      </w:r>
-    </w:p>
-    <w:p>
-      <w:pPr>
-        <w:ind w:left="1440" w:firstLine="0"/>
-        <w:rPr/>
-      </w:pPr>
-      <w:r>
-        <w:rPr>
-          <w:rtl w:val="0"/>
-        </w:rPr>
+        <w:pStyle w:val="Heading3"/>
+        <w:rPr/>
+      </w:pPr>
+      <w:bookmarkStart w:colFirst="0" w:colLast="0" w:name="_twxq22q3uwlr" w:id="6"/>
+      <w:bookmarkEnd w:id="6"/>
+      <w:r>
+        <w:rPr>
+          <w:rtl w:val="0"/>
+        </w:rPr>
+        <w:t xml:space="preserve">Niveau facile :</w:t>
       </w:r>
     </w:p>
     <w:p>
@@ -1061,7 +1072,7 @@
         <w:rPr>
           <w:rtl w:val="0"/>
         </w:rPr>
-        <w:t xml:space="preserve">Niveau facile : bot retient SES cartes et possibilité d’oublier carte (10 % * nb de tour)</w:t>
+        <w:t xml:space="preserve">Capacité Mémoire : 0</w:t>
       </w:r>
     </w:p>
     <w:p>
@@ -1073,6 +1084,7 @@
         <w:rPr>
           <w:rtl w:val="0"/>
         </w:rPr>
+        <w:t xml:space="preserve">Probabilité Oubli : 0,7</w:t>
       </w:r>
     </w:p>
     <w:p>
@@ -1084,7 +1096,12 @@
         <w:rPr>
           <w:rtl w:val="0"/>
         </w:rPr>
-        <w:t xml:space="preserve">Niveau normal : bot retient ses cartes + 1 advers et possibilité d’oublier une carte plus réduite</w:t>
+        <w:t xml:space="preserve">Stratégie : Le robot choisit deux cartes au hasard parmi les cartes encore en jeu.</w:t>
+      </w:r>
+      <w:r>
+        <w:rPr>
+          <w:rtl w:val="0"/>
+        </w:rPr>
       </w:r>
     </w:p>
     <w:p>
@@ -1105,9 +1122,113 @@
       </w:pPr>
       <w:r>
         <w:rPr>
-          <w:rtl w:val="0"/>
-        </w:rPr>
-        <w:t xml:space="preserve">Niveau difficile : bot retient toutes les cartes et faible possibilité d’oublier</w:t>
+          <w:color w:val="434343"/>
+          <w:sz w:val="28"/>
+          <w:szCs w:val="28"/>
+          <w:rtl w:val="0"/>
+        </w:rPr>
+        <w:t xml:space="preserve">Niveau normal :</w:t>
+      </w:r>
+      <w:r>
+        <w:rPr>
+          <w:rtl w:val="0"/>
+        </w:rPr>
+      </w:r>
+    </w:p>
+    <w:p>
+      <w:pPr>
+        <w:ind w:left="0" w:firstLine="0"/>
+        <w:rPr/>
+      </w:pPr>
+      <w:r>
+        <w:rPr>
+          <w:rtl w:val="0"/>
+        </w:rPr>
+        <w:t xml:space="preserve">Capacité Mémoire : 6</w:t>
+      </w:r>
+    </w:p>
+    <w:p>
+      <w:pPr>
+        <w:rPr/>
+      </w:pPr>
+      <w:r>
+        <w:rPr>
+          <w:rtl w:val="0"/>
+        </w:rPr>
+        <w:t xml:space="preserve">Probabilité Oubli : 0,5</w:t>
+      </w:r>
+    </w:p>
+    <w:p>
+      <w:pPr>
+        <w:rPr/>
+      </w:pPr>
+      <w:r>
+        <w:rPr>
+          <w:rtl w:val="0"/>
+        </w:rPr>
+        <w:t xml:space="preserve">Stratégie : Le robot vérifie s'il possède deux cartes identiques dans sa mémoire, s’il en trouve une, alors il choisira ces deux cartes correspondantes. Sinon, le robot choisira deux cartes au hasard parmi celles encore en jeu.</w:t>
+      </w:r>
+    </w:p>
+    <w:p>
+      <w:pPr>
+        <w:rPr/>
+      </w:pPr>
+      <w:r>
+        <w:rPr>
+          <w:rtl w:val="0"/>
+        </w:rPr>
+      </w:r>
+    </w:p>
+    <w:p>
+      <w:pPr>
+        <w:rPr/>
+      </w:pPr>
+      <w:r>
+        <w:rPr>
+          <w:color w:val="434343"/>
+          <w:sz w:val="28"/>
+          <w:szCs w:val="28"/>
+          <w:rtl w:val="0"/>
+        </w:rPr>
+        <w:t xml:space="preserve">Niveau difficile :</w:t>
+      </w:r>
+      <w:r>
+        <w:rPr>
+          <w:rtl w:val="0"/>
+        </w:rPr>
+      </w:r>
+    </w:p>
+    <w:p>
+      <w:pPr>
+        <w:rPr/>
+      </w:pPr>
+      <w:r>
+        <w:rPr>
+          <w:rtl w:val="0"/>
+        </w:rPr>
+        <w:t xml:space="preserve">Capacité Mémoire : 12</w:t>
+      </w:r>
+    </w:p>
+    <w:p>
+      <w:pPr>
+        <w:rPr/>
+      </w:pPr>
+      <w:r>
+        <w:rPr>
+          <w:rtl w:val="0"/>
+        </w:rPr>
+        <w:t xml:space="preserve">Probabilité Oubli : 0,3</w:t>
+      </w:r>
+    </w:p>
+    <w:p>
+      <w:pPr>
+        <w:rPr/>
+      </w:pPr>
+      <w:r>
+        <w:rPr>
+          <w:rtl w:val="0"/>
+        </w:rPr>
+        <w:t xml:space="preserve">Stratégie : Le robot vérifie s'il possède deux cartes identiques dans sa mémoire, s’il en trouve une, alors il choisira ces deux cartes correspondantes. Sinon, le robot choisira une carte au hasard parmi celles encore en jeu. Il vérifiera s'il possède une carte identique à celle qui vient de choisir dans sa mémoire, s’il la trouve alors il choisira cette carte. Sinon, le robot choisira une carte au hasard parmi celles encore en jeu.</w:t>
       </w:r>
       <w:r>
         <w:rPr>
@@ -1133,13 +1254,25 @@
       <w:lvlText w:val="-"/>
       <w:lvlJc w:val="left"/>
       <w:pPr>
+        <w:ind w:left="720" w:hanging="360"/>
+      </w:pPr>
+      <w:rPr>
+        <w:u w:val="none"/>
+      </w:rPr>
+    </w:lvl>
+    <w:lvl w:ilvl="1">
+      <w:start w:val="1"/>
+      <w:numFmt w:val="bullet"/>
+      <w:lvlText w:val="-"/>
+      <w:lvlJc w:val="left"/>
+      <w:pPr>
         <w:ind w:left="1440" w:hanging="360"/>
       </w:pPr>
       <w:rPr>
         <w:u w:val="none"/>
       </w:rPr>
     </w:lvl>
-    <w:lvl w:ilvl="1">
+    <w:lvl w:ilvl="2">
       <w:start w:val="1"/>
       <w:numFmt w:val="bullet"/>
       <w:lvlText w:val="-"/>
@@ -1151,7 +1284,7 @@
         <w:u w:val="none"/>
       </w:rPr>
     </w:lvl>
-    <w:lvl w:ilvl="2">
+    <w:lvl w:ilvl="3">
       <w:start w:val="1"/>
       <w:numFmt w:val="bullet"/>
       <w:lvlText w:val="-"/>
@@ -1163,7 +1296,7 @@
         <w:u w:val="none"/>
       </w:rPr>
     </w:lvl>
-    <w:lvl w:ilvl="3">
+    <w:lvl w:ilvl="4">
       <w:start w:val="1"/>
       <w:numFmt w:val="bullet"/>
       <w:lvlText w:val="-"/>
@@ -1175,7 +1308,7 @@
         <w:u w:val="none"/>
       </w:rPr>
     </w:lvl>
-    <w:lvl w:ilvl="4">
+    <w:lvl w:ilvl="5">
       <w:start w:val="1"/>
       <w:numFmt w:val="bullet"/>
       <w:lvlText w:val="-"/>
@@ -1187,7 +1320,7 @@
         <w:u w:val="none"/>
       </w:rPr>
     </w:lvl>
-    <w:lvl w:ilvl="5">
+    <w:lvl w:ilvl="6">
       <w:start w:val="1"/>
       <w:numFmt w:val="bullet"/>
       <w:lvlText w:val="-"/>
@@ -1199,7 +1332,7 @@
         <w:u w:val="none"/>
       </w:rPr>
     </w:lvl>
-    <w:lvl w:ilvl="6">
+    <w:lvl w:ilvl="7">
       <w:start w:val="1"/>
       <w:numFmt w:val="bullet"/>
       <w:lvlText w:val="-"/>
@@ -1211,25 +1344,13 @@
         <w:u w:val="none"/>
       </w:rPr>
     </w:lvl>
-    <w:lvl w:ilvl="7">
+    <w:lvl w:ilvl="8">
       <w:start w:val="1"/>
       <w:numFmt w:val="bullet"/>
       <w:lvlText w:val="-"/>
       <w:lvlJc w:val="left"/>
       <w:pPr>
         <w:ind w:left="6480" w:hanging="360"/>
-      </w:pPr>
-      <w:rPr>
-        <w:u w:val="none"/>
-      </w:rPr>
-    </w:lvl>
-    <w:lvl w:ilvl="8">
-      <w:start w:val="1"/>
-      <w:numFmt w:val="bullet"/>
-      <w:lvlText w:val="-"/>
-      <w:lvlJc w:val="left"/>
-      <w:pPr>
-        <w:ind w:left="7200" w:hanging="360"/>
       </w:pPr>
       <w:rPr>
         <w:u w:val="none"/>
@@ -1237,6 +1358,116 @@
     </w:lvl>
   </w:abstractNum>
   <w:abstractNum w:abstractNumId="2">
+    <w:lvl w:ilvl="0">
+      <w:start w:val="1"/>
+      <w:numFmt w:val="bullet"/>
+      <w:lvlText w:val="-"/>
+      <w:lvlJc w:val="left"/>
+      <w:pPr>
+        <w:ind w:left="720" w:hanging="360"/>
+      </w:pPr>
+      <w:rPr>
+        <w:u w:val="none"/>
+      </w:rPr>
+    </w:lvl>
+    <w:lvl w:ilvl="1">
+      <w:start w:val="1"/>
+      <w:numFmt w:val="bullet"/>
+      <w:lvlText w:val="-"/>
+      <w:lvlJc w:val="left"/>
+      <w:pPr>
+        <w:ind w:left="1440" w:hanging="360"/>
+      </w:pPr>
+      <w:rPr>
+        <w:u w:val="none"/>
+      </w:rPr>
+    </w:lvl>
+    <w:lvl w:ilvl="2">
+      <w:start w:val="1"/>
+      <w:numFmt w:val="bullet"/>
+      <w:lvlText w:val="-"/>
+      <w:lvlJc w:val="left"/>
+      <w:pPr>
+        <w:ind w:left="2160" w:hanging="360"/>
+      </w:pPr>
+      <w:rPr>
+        <w:u w:val="none"/>
+      </w:rPr>
+    </w:lvl>
+    <w:lvl w:ilvl="3">
+      <w:start w:val="1"/>
+      <w:numFmt w:val="bullet"/>
+      <w:lvlText w:val="-"/>
+      <w:lvlJc w:val="left"/>
+      <w:pPr>
+        <w:ind w:left="2880" w:hanging="360"/>
+      </w:pPr>
+      <w:rPr>
+        <w:u w:val="none"/>
+      </w:rPr>
+    </w:lvl>
+    <w:lvl w:ilvl="4">
+      <w:start w:val="1"/>
+      <w:numFmt w:val="bullet"/>
+      <w:lvlText w:val="-"/>
+      <w:lvlJc w:val="left"/>
+      <w:pPr>
+        <w:ind w:left="3600" w:hanging="360"/>
+      </w:pPr>
+      <w:rPr>
+        <w:u w:val="none"/>
+      </w:rPr>
+    </w:lvl>
+    <w:lvl w:ilvl="5">
+      <w:start w:val="1"/>
+      <w:numFmt w:val="bullet"/>
+      <w:lvlText w:val="-"/>
+      <w:lvlJc w:val="left"/>
+      <w:pPr>
+        <w:ind w:left="4320" w:hanging="360"/>
+      </w:pPr>
+      <w:rPr>
+        <w:u w:val="none"/>
+      </w:rPr>
+    </w:lvl>
+    <w:lvl w:ilvl="6">
+      <w:start w:val="1"/>
+      <w:numFmt w:val="bullet"/>
+      <w:lvlText w:val="-"/>
+      <w:lvlJc w:val="left"/>
+      <w:pPr>
+        <w:ind w:left="5040" w:hanging="360"/>
+      </w:pPr>
+      <w:rPr>
+        <w:u w:val="none"/>
+      </w:rPr>
+    </w:lvl>
+    <w:lvl w:ilvl="7">
+      <w:start w:val="1"/>
+      <w:numFmt w:val="bullet"/>
+      <w:lvlText w:val="-"/>
+      <w:lvlJc w:val="left"/>
+      <w:pPr>
+        <w:ind w:left="5760" w:hanging="360"/>
+      </w:pPr>
+      <w:rPr>
+        <w:u w:val="none"/>
+      </w:rPr>
+    </w:lvl>
+    <w:lvl w:ilvl="8">
+      <w:start w:val="1"/>
+      <w:numFmt w:val="bullet"/>
+      <w:lvlText w:val="-"/>
+      <w:lvlJc w:val="left"/>
+      <w:pPr>
+        <w:ind w:left="6480" w:hanging="360"/>
+      </w:pPr>
+      <w:rPr>
+        <w:u w:val="none"/>
+      </w:rPr>
+    </w:lvl>
+  </w:abstractNum>
+  <w:abstractNum w:abstractNumId="3">
     <w:lvl w:ilvl="0">
       <w:start w:val="1"/>
       <w:numFmt w:val="bullet"/>
@@ -1351,6 +1582,9 @@
   </w:num>
   <w:num w:numId="2">
     <w:abstractNumId w:val="2"/>
+  </w:num>
+  <w:num w:numId="3">
+    <w:abstractNumId w:val="3"/>
   </w:num>
 </w:numbering>
 </file>

</xml_diff>